<commit_message>
generata anguria con fisica
</commit_message>
<xml_diff>
--- a/4_Diari/2_Diario_Curiale_Alessandro.docx
+++ b/4_Diari/2_Diario_Curiale_Alessandro.docx
@@ -20,8 +20,6 @@
         </w:rPr>
         <w:t>Diario di lavoro</w:t>
       </w:r>
-      <w:bookmarkStart w:id="0" w:name="_GoBack"/>
-      <w:bookmarkEnd w:id="0"/>
     </w:p>
     <w:tbl>
       <w:tblPr>
@@ -168,9 +166,9 @@
                 <w:rFonts w:ascii="Arial" w:hAnsi="Arial" w:cs="Arial"/>
               </w:rPr>
             </w:pPr>
-            <w:bookmarkStart w:id="1" w:name="OLE_LINK10"/>
-            <w:bookmarkStart w:id="2" w:name="OLE_LINK11"/>
-            <w:bookmarkStart w:id="3" w:name="OLE_LINK12"/>
+            <w:bookmarkStart w:id="0" w:name="OLE_LINK10"/>
+            <w:bookmarkStart w:id="1" w:name="OLE_LINK11"/>
+            <w:bookmarkStart w:id="2" w:name="OLE_LINK12"/>
             <w:r>
               <w:rPr>
                 <w:rFonts w:ascii="Arial" w:hAnsi="Arial" w:cs="Arial"/>
@@ -197,12 +195,29 @@
               </w:rPr>
               <w:t>Creato use case</w:t>
             </w:r>
+            <w:r>
+              <w:rPr>
+                <w:rFonts w:ascii="Arial" w:hAnsi="Arial" w:cs="Arial"/>
+              </w:rPr>
+              <w:br/>
+              <w:t xml:space="preserve">Creato </w:t>
+            </w:r>
+            <w:proofErr w:type="spellStart"/>
+            <w:r>
+              <w:rPr>
+                <w:rFonts w:ascii="Arial" w:hAnsi="Arial" w:cs="Arial"/>
+              </w:rPr>
+              <w:t>Gantt</w:t>
+            </w:r>
+            <w:bookmarkStart w:id="3" w:name="_GoBack"/>
+            <w:bookmarkEnd w:id="3"/>
+            <w:proofErr w:type="spellEnd"/>
           </w:p>
         </w:tc>
       </w:tr>
+      <w:bookmarkEnd w:id="0"/>
       <w:bookmarkEnd w:id="1"/>
       <w:bookmarkEnd w:id="2"/>
-      <w:bookmarkEnd w:id="3"/>
     </w:tbl>
     <w:p>
       <w:pPr>
@@ -4012,7 +4027,7 @@
 </file>
 
 <file path=customXml/itemProps1.xml><?xml version="1.0" encoding="utf-8"?>
-<ds:datastoreItem xmlns:ds="http://schemas.openxmlformats.org/officeDocument/2006/customXml" ds:itemID="{63A00DA3-3787-4421-8294-743CDD1DEBDF}">
+<ds:datastoreItem xmlns:ds="http://schemas.openxmlformats.org/officeDocument/2006/customXml" ds:itemID="{3FC4AAA3-186F-450D-B5EC-190BBED4E3FA}">
   <ds:schemaRefs>
     <ds:schemaRef ds:uri="http://schemas.openxmlformats.org/officeDocument/2006/bibliography"/>
   </ds:schemaRefs>

</xml_diff>